<commit_message>
minor changes to the schedule and show flyer
minor changes to the schedule and show flyer; added Kathy and Laura Hull bio to cast list page
</commit_message>
<xml_diff>
--- a/howTo26/artwork/flyer/How2$ show flyer.docx
+++ b/howTo26/artwork/flyer/How2$ show flyer.docx
@@ -1802,18 +1802,18 @@
           <w:noProof/>
         </w:rPr>
         <w:drawing>
-          <wp:anchor distT="0" distB="0" distL="114300" distR="114300" simplePos="0" relativeHeight="251753471" behindDoc="0" locked="0" layoutInCell="1" allowOverlap="1" wp14:anchorId="338351DC" wp14:editId="2A0864CB">
+          <wp:anchor distT="0" distB="0" distL="114300" distR="114300" simplePos="0" relativeHeight="251753471" behindDoc="0" locked="0" layoutInCell="1" allowOverlap="1" wp14:anchorId="338351DC" wp14:editId="1A12EFBC">
             <wp:simplePos x="0" y="0"/>
             <wp:positionH relativeFrom="column">
-              <wp:posOffset>28152</wp:posOffset>
+              <wp:posOffset>71876</wp:posOffset>
             </wp:positionH>
             <wp:positionV relativeFrom="paragraph">
-              <wp:posOffset>159808</wp:posOffset>
+              <wp:posOffset>160456</wp:posOffset>
             </wp:positionV>
-            <wp:extent cx="914400" cy="914400"/>
-            <wp:effectExtent l="0" t="0" r="0" b="0"/>
+            <wp:extent cx="948043" cy="1030482"/>
+            <wp:effectExtent l="0" t="0" r="5080" b="0"/>
             <wp:wrapNone/>
-            <wp:docPr id="148255866" name="Picture 18" descr="A logo with text and a flower&#10;&#10;AI-generated content may be incorrect."/>
+            <wp:docPr id="148255866" name="Picture 18"/>
             <wp:cNvGraphicFramePr>
               <a:graphicFrameLocks xmlns:a="http://schemas.openxmlformats.org/drawingml/2006/main" noChangeAspect="1"/>
             </wp:cNvGraphicFramePr>
@@ -1821,11 +1821,11 @@
               <a:graphicData uri="http://schemas.openxmlformats.org/drawingml/2006/picture">
                 <pic:pic xmlns:pic="http://schemas.openxmlformats.org/drawingml/2006/picture">
                   <pic:nvPicPr>
-                    <pic:cNvPr id="148255866" name="Picture 18" descr="A logo with text and a flower&#10;&#10;AI-generated content may be incorrect."/>
+                    <pic:cNvPr id="148255866" name="Picture 18"/>
                     <pic:cNvPicPr/>
                   </pic:nvPicPr>
                   <pic:blipFill>
-                    <a:blip r:embed="rId8">
+                    <a:blip r:embed="rId8" cstate="print">
                       <a:extLst>
                         <a:ext uri="{28A0092B-C50C-407E-A947-70E740481C1C}">
                           <a14:useLocalDpi xmlns:a14="http://schemas.microsoft.com/office/drawing/2010/main" val="0"/>
@@ -1839,7 +1839,7 @@
                   <pic:spPr>
                     <a:xfrm>
                       <a:off x="0" y="0"/>
-                      <a:ext cx="914400" cy="914400"/>
+                      <a:ext cx="948043" cy="1030482"/>
                     </a:xfrm>
                     <a:prstGeom prst="rect">
                       <a:avLst/>
@@ -2003,7 +2003,7 @@
           <w:b/>
           <w:i w:val="0"/>
         </w:rPr>
-        <w:t>AUTUMN</w:t>
+        <w:t>Spring</w:t>
       </w:r>
       <w:r>
         <w:rPr>
@@ -2017,14 +2017,7 @@
           <w:b/>
           <w:i w:val="0"/>
         </w:rPr>
-        <w:t>5</w:t>
-      </w:r>
-      <w:r>
-        <w:rPr>
-          <w:b/>
-          <w:i w:val="0"/>
-        </w:rPr>
-        <w:t xml:space="preserve"> ONLY</w:t>
+        <w:t>6</w:t>
       </w:r>
     </w:p>
     <w:p>
@@ -3070,7 +3063,6 @@
           <w:tab w:val="right" w:pos="5544"/>
         </w:tabs>
         <w:spacing w:before="0"/>
-        <w:jc w:val="center"/>
         <w:rPr>
           <w:b/>
           <w:i w:val="0"/>
@@ -3457,16 +3449,14 @@
         <w:rPr>
           <w:bCs/>
           <w:i w:val="0"/>
-          <w:sz w:val="15"/>
-          <w:szCs w:val="15"/>
-        </w:rPr>
-      </w:pPr>
-      <w:r>
-        <w:rPr>
-          <w:bCs/>
-          <w:i w:val="0"/>
-          <w:sz w:val="15"/>
-          <w:szCs w:val="15"/>
+          <w:szCs w:val="16"/>
+        </w:rPr>
+      </w:pPr>
+      <w:r>
+        <w:rPr>
+          <w:bCs/>
+          <w:i w:val="0"/>
+          <w:szCs w:val="16"/>
         </w:rPr>
         <w:t>Book by Abe Burrows, Jack Weinstock and Willie Gilbert</w:t>
       </w:r>
@@ -3474,8 +3464,7 @@
         <w:rPr>
           <w:bCs/>
           <w:i w:val="0"/>
-          <w:sz w:val="15"/>
-          <w:szCs w:val="15"/>
+          <w:szCs w:val="16"/>
         </w:rPr>
         <w:br/>
         <w:t>Music and Lyrics by Frank Loesser</w:t>
@@ -3484,8 +3473,7 @@
         <w:rPr>
           <w:bCs/>
           <w:i w:val="0"/>
-          <w:sz w:val="15"/>
-          <w:szCs w:val="15"/>
+          <w:szCs w:val="16"/>
         </w:rPr>
         <w:br/>
         <w:t>Based upon the book by Shepherd Mead</w:t>
@@ -3535,45 +3523,19 @@
         <w:rPr>
           <w:rFonts w:eastAsiaTheme="majorEastAsia" w:cstheme="majorBidi"/>
           <w:iCs/>
-          <w:sz w:val="14"/>
-          <w:szCs w:val="14"/>
-        </w:rPr>
-      </w:pPr>
-    </w:p>
-    <w:p>
-      <w:pPr>
-        <w:spacing w:after="60"/>
+          <w:sz w:val="10"/>
+          <w:szCs w:val="10"/>
+        </w:rPr>
+      </w:pPr>
+    </w:p>
+    <w:p>
+      <w:pPr>
+        <w:spacing w:after="120"/>
         <w:ind w:left="288" w:right="144"/>
         <w:jc w:val="both"/>
         <w:rPr>
           <w:sz w:val="12"/>
           <w:szCs w:val="12"/>
-        </w:rPr>
-      </w:pPr>
-      <w:r>
-        <w:rPr>
-          <w:rFonts w:eastAsiaTheme="majorEastAsia" w:cstheme="majorBidi"/>
-          <w:iCs/>
-          <w:sz w:val="12"/>
-          <w:szCs w:val="12"/>
-        </w:rPr>
-        <w:t>Originally presented by Cy Feuer and Erenest H. Martin in Association with Frank Productions.</w:t>
-      </w:r>
-    </w:p>
-    <w:p>
-      <w:pPr>
-        <w:pStyle w:val="AddressCorrection"/>
-        <w:tabs>
-          <w:tab w:val="left" w:pos="720"/>
-          <w:tab w:val="right" w:pos="5544"/>
-        </w:tabs>
-        <w:spacing w:before="0" w:after="20"/>
-        <w:jc w:val="center"/>
-        <w:rPr>
-          <w:b/>
-          <w:i w:val="0"/>
-          <w:color w:val="FFFFFF" w:themeColor="background1"/>
-          <w:szCs w:val="16"/>
         </w:rPr>
       </w:pPr>
       <w:r>
@@ -3585,15 +3547,15 @@
         <mc:AlternateContent>
           <mc:Choice Requires="wps">
             <w:drawing>
-              <wp:anchor distT="0" distB="0" distL="114300" distR="114300" simplePos="0" relativeHeight="251651069" behindDoc="1" locked="0" layoutInCell="1" allowOverlap="1" wp14:anchorId="58372BB8" wp14:editId="470B7587">
+              <wp:anchor distT="0" distB="0" distL="114300" distR="114300" simplePos="0" relativeHeight="251651069" behindDoc="1" locked="0" layoutInCell="1" allowOverlap="1" wp14:anchorId="58372BB8" wp14:editId="4E13E4A4">
                 <wp:simplePos x="0" y="0"/>
                 <wp:positionH relativeFrom="page">
-                  <wp:posOffset>4080933</wp:posOffset>
+                  <wp:posOffset>4080510</wp:posOffset>
                 </wp:positionH>
                 <wp:positionV relativeFrom="paragraph">
-                  <wp:posOffset>72390</wp:posOffset>
+                  <wp:posOffset>142447</wp:posOffset>
                 </wp:positionV>
-                <wp:extent cx="3552897" cy="965200"/>
+                <wp:extent cx="3552825" cy="880745"/>
                 <wp:effectExtent l="0" t="0" r="3175" b="0"/>
                 <wp:wrapNone/>
                 <wp:docPr id="388899395" name="Rectangle 4"/>
@@ -3605,7 +3567,7 @@
                       <wps:spPr>
                         <a:xfrm>
                           <a:off x="0" y="0"/>
-                          <a:ext cx="3552897" cy="965200"/>
+                          <a:ext cx="3552825" cy="880745"/>
                         </a:xfrm>
                         <a:prstGeom prst="rect">
                           <a:avLst/>
@@ -3651,12 +3613,30 @@
           </mc:Choice>
           <mc:Fallback>
             <w:pict>
-              <v:rect w14:anchorId="1451C909" id="Rectangle 4" o:spid="_x0000_s1026" style="position:absolute;margin-left:321.35pt;margin-top:5.7pt;width:279.75pt;height:76pt;z-index:-251665411;visibility:visible;mso-wrap-style:square;mso-width-percent:0;mso-height-percent:0;mso-wrap-distance-left:9pt;mso-wrap-distance-top:0;mso-wrap-distance-right:9pt;mso-wrap-distance-bottom:0;mso-position-horizontal:absolute;mso-position-horizontal-relative:page;mso-position-vertical:absolute;mso-position-vertical-relative:text;mso-width-percent:0;mso-height-percent:0;mso-width-relative:margin;mso-height-relative:margin;v-text-anchor:middle" o:gfxdata="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" fillcolor="#a30029" stroked="f">
+              <v:rect w14:anchorId="0FD5798C" id="Rectangle 4" o:spid="_x0000_s1026" style="position:absolute;margin-left:321.3pt;margin-top:11.2pt;width:279.75pt;height:69.35pt;z-index:-251665411;visibility:visible;mso-wrap-style:square;mso-width-percent:0;mso-height-percent:0;mso-wrap-distance-left:9pt;mso-wrap-distance-top:0;mso-wrap-distance-right:9pt;mso-wrap-distance-bottom:0;mso-position-horizontal:absolute;mso-position-horizontal-relative:page;mso-position-vertical:absolute;mso-position-vertical-relative:text;mso-width-percent:0;mso-height-percent:0;mso-width-relative:margin;mso-height-relative:margin;v-text-anchor:middle" o:gfxdata="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" fillcolor="#a30029" stroked="f">
                 <w10:wrap anchorx="page"/>
               </v:rect>
             </w:pict>
           </mc:Fallback>
         </mc:AlternateContent>
+      </w:r>
+      <w:r>
+        <w:rPr>
+          <w:rFonts w:eastAsiaTheme="majorEastAsia" w:cstheme="majorBidi"/>
+          <w:iCs/>
+          <w:sz w:val="12"/>
+          <w:szCs w:val="12"/>
+        </w:rPr>
+        <w:t>Originally presented by Cy Feuer and Erenest H. Martin in Association with Frank Productions.</w:t>
+      </w:r>
+      <w:r>
+        <w:rPr>
+          <w:b/>
+          <w:i/>
+          <w:color w:val="FFFFFF" w:themeColor="background1"/>
+          <w:szCs w:val="16"/>
+        </w:rPr>
+        <w:t xml:space="preserve"> </w:t>
       </w:r>
     </w:p>
     <w:p>
@@ -3682,7 +3662,7 @@
           <w:color w:val="FFFFFF" w:themeColor="background1"/>
           <w:szCs w:val="16"/>
         </w:rPr>
-        <w:t>AUTUMN</w:t>
+        <w:t>FALL</w:t>
       </w:r>
       <w:r>
         <w:rPr>
@@ -3700,7 +3680,7 @@
           <w:color w:val="FFFFFF" w:themeColor="background1"/>
           <w:szCs w:val="16"/>
         </w:rPr>
-        <w:t>5</w:t>
+        <w:t>6</w:t>
       </w:r>
     </w:p>
     <w:p>
@@ -3725,8 +3705,8 @@
           <w:bCs/>
           <w:i w:val="0"/>
           <w:color w:val="FFFFFF" w:themeColor="background1"/>
-          <w:sz w:val="20"/>
-          <w:szCs w:val="20"/>
+          <w:sz w:val="18"/>
+          <w:szCs w:val="18"/>
         </w:rPr>
         <w:t>Gilbert</w:t>
       </w:r>
@@ -3735,8 +3715,8 @@
           <w:bCs/>
           <w:i w:val="0"/>
           <w:color w:val="FFFFFF" w:themeColor="background1"/>
-          <w:sz w:val="20"/>
-          <w:szCs w:val="20"/>
+          <w:sz w:val="18"/>
+          <w:szCs w:val="18"/>
         </w:rPr>
         <w:t xml:space="preserve"> &amp; </w:t>
       </w:r>
@@ -3745,8 +3725,8 @@
           <w:bCs/>
           <w:i w:val="0"/>
           <w:color w:val="FFFFFF" w:themeColor="background1"/>
-          <w:sz w:val="20"/>
-          <w:szCs w:val="20"/>
+          <w:sz w:val="18"/>
+          <w:szCs w:val="18"/>
         </w:rPr>
         <w:t>Sullivan’s</w:t>
       </w:r>
@@ -3755,8 +3735,8 @@
           <w:b/>
           <w:iCs/>
           <w:color w:val="FFFFFF" w:themeColor="background1"/>
-          <w:sz w:val="20"/>
-          <w:szCs w:val="20"/>
+          <w:sz w:val="18"/>
+          <w:szCs w:val="18"/>
         </w:rPr>
         <w:t xml:space="preserve"> </w:t>
       </w:r>
@@ -3765,8 +3745,8 @@
           <w:b/>
           <w:iCs/>
           <w:color w:val="FFFFFF" w:themeColor="background1"/>
-          <w:sz w:val="20"/>
-          <w:szCs w:val="20"/>
+          <w:sz w:val="18"/>
+          <w:szCs w:val="18"/>
         </w:rPr>
         <w:t>THE</w:t>
       </w:r>
@@ -3775,8 +3755,8 @@
           <w:b/>
           <w:iCs/>
           <w:color w:val="FFFFFF" w:themeColor="background1"/>
-          <w:sz w:val="20"/>
-          <w:szCs w:val="20"/>
+          <w:sz w:val="18"/>
+          <w:szCs w:val="18"/>
         </w:rPr>
         <w:t xml:space="preserve"> </w:t>
       </w:r>
@@ -3785,8 +3765,8 @@
           <w:b/>
           <w:iCs/>
           <w:color w:val="FFFFFF" w:themeColor="background1"/>
-          <w:sz w:val="20"/>
-          <w:szCs w:val="20"/>
+          <w:sz w:val="18"/>
+          <w:szCs w:val="18"/>
         </w:rPr>
         <w:t>GRAND DUKE</w:t>
       </w:r>
@@ -3804,8 +3784,7 @@
           <w:bCs/>
           <w:iCs/>
           <w:color w:val="FFFFFF" w:themeColor="background1"/>
-          <w:sz w:val="18"/>
-          <w:szCs w:val="18"/>
+          <w:szCs w:val="16"/>
         </w:rPr>
       </w:pPr>
       <w:r>
@@ -3813,30 +3792,9 @@
           <w:bCs/>
           <w:i w:val="0"/>
           <w:color w:val="FFFFFF" w:themeColor="background1"/>
-          <w:sz w:val="18"/>
-          <w:szCs w:val="18"/>
-        </w:rPr>
-        <w:t>Book</w:t>
-      </w:r>
-      <w:r>
-        <w:rPr>
-          <w:bCs/>
-          <w:i w:val="0"/>
-          <w:color w:val="FFFFFF" w:themeColor="background1"/>
-          <w:sz w:val="18"/>
-          <w:szCs w:val="18"/>
-        </w:rPr>
-        <w:t xml:space="preserve"> by </w:t>
-      </w:r>
-      <w:r>
-        <w:rPr>
-          <w:bCs/>
-          <w:i w:val="0"/>
-          <w:color w:val="FFFFFF" w:themeColor="background1"/>
-          <w:sz w:val="18"/>
-          <w:szCs w:val="18"/>
-        </w:rPr>
-        <w:t>W. S. Gilbert</w:t>
+          <w:szCs w:val="16"/>
+        </w:rPr>
+        <w:t>Book by W. S. Gilbert</w:t>
       </w:r>
     </w:p>
     <w:p>
@@ -3852,8 +3810,7 @@
           <w:bCs/>
           <w:i w:val="0"/>
           <w:color w:val="FFFFFF" w:themeColor="background1"/>
-          <w:sz w:val="18"/>
-          <w:szCs w:val="18"/>
+          <w:szCs w:val="16"/>
         </w:rPr>
       </w:pPr>
       <w:r>
@@ -3861,8 +3818,7 @@
           <w:bCs/>
           <w:i w:val="0"/>
           <w:color w:val="FFFFFF" w:themeColor="background1"/>
-          <w:sz w:val="18"/>
-          <w:szCs w:val="18"/>
+          <w:szCs w:val="16"/>
         </w:rPr>
         <w:t xml:space="preserve">Music by </w:t>
       </w:r>
@@ -3871,8 +3827,7 @@
           <w:bCs/>
           <w:i w:val="0"/>
           <w:color w:val="FFFFFF" w:themeColor="background1"/>
-          <w:sz w:val="18"/>
-          <w:szCs w:val="18"/>
+          <w:szCs w:val="16"/>
         </w:rPr>
         <w:t>Authur Sullivan</w:t>
       </w:r>
@@ -3908,7 +3863,8 @@
           <w:bCs/>
           <w:i w:val="0"/>
           <w:color w:val="FFFFFF" w:themeColor="background1"/>
-          <w:szCs w:val="16"/>
+          <w:sz w:val="15"/>
+          <w:szCs w:val="15"/>
         </w:rPr>
       </w:pPr>
       <w:r>
@@ -3916,7 +3872,8 @@
           <w:bCs/>
           <w:i w:val="0"/>
           <w:color w:val="FFFFFF" w:themeColor="background1"/>
-          <w:szCs w:val="16"/>
+          <w:sz w:val="15"/>
+          <w:szCs w:val="15"/>
         </w:rPr>
         <w:t xml:space="preserve">Stage Direction by </w:t>
       </w:r>
@@ -3925,7 +3882,8 @@
           <w:bCs/>
           <w:i w:val="0"/>
           <w:color w:val="FFFFFF" w:themeColor="background1"/>
-          <w:szCs w:val="16"/>
+          <w:sz w:val="15"/>
+          <w:szCs w:val="15"/>
         </w:rPr>
         <w:t>Julie</w:t>
       </w:r>
@@ -3934,7 +3892,8 @@
           <w:bCs/>
           <w:i w:val="0"/>
           <w:color w:val="FFFFFF" w:themeColor="background1"/>
-          <w:szCs w:val="16"/>
+          <w:sz w:val="15"/>
+          <w:szCs w:val="15"/>
         </w:rPr>
         <w:t xml:space="preserve"> </w:t>
       </w:r>
@@ -3943,7 +3902,8 @@
           <w:bCs/>
           <w:i w:val="0"/>
           <w:color w:val="FFFFFF" w:themeColor="background1"/>
-          <w:szCs w:val="16"/>
+          <w:sz w:val="15"/>
+          <w:szCs w:val="15"/>
         </w:rPr>
         <w:t>May</w:t>
       </w:r>
@@ -3961,7 +3921,8 @@
           <w:b/>
           <w:i w:val="0"/>
           <w:color w:val="FFFFFF" w:themeColor="background1"/>
-          <w:szCs w:val="16"/>
+          <w:sz w:val="15"/>
+          <w:szCs w:val="15"/>
         </w:rPr>
       </w:pPr>
       <w:r>
@@ -3969,7 +3930,8 @@
           <w:bCs/>
           <w:i w:val="0"/>
           <w:color w:val="FFFFFF" w:themeColor="background1"/>
-          <w:szCs w:val="16"/>
+          <w:sz w:val="15"/>
+          <w:szCs w:val="15"/>
         </w:rPr>
         <w:t>Music Direction by Florrie Marks</w:t>
       </w:r>
@@ -3979,7 +3941,8 @@
           <w:i w:val="0"/>
           <w:noProof/>
           <w:color w:val="000000" w:themeColor="text1"/>
-          <w:szCs w:val="16"/>
+          <w:sz w:val="15"/>
+          <w:szCs w:val="15"/>
         </w:rPr>
         <w:t xml:space="preserve"> </w:t>
       </w:r>
@@ -4011,15 +3974,15 @@
         <mc:AlternateContent>
           <mc:Choice Requires="wps">
             <w:drawing>
-              <wp:anchor distT="0" distB="0" distL="114300" distR="114300" simplePos="0" relativeHeight="251749375" behindDoc="1" locked="0" layoutInCell="1" allowOverlap="1" wp14:anchorId="6EB872E8" wp14:editId="5F9826EF">
+              <wp:anchor distT="0" distB="0" distL="114300" distR="114300" simplePos="0" relativeHeight="251749375" behindDoc="1" locked="0" layoutInCell="1" allowOverlap="1" wp14:anchorId="6EB872E8" wp14:editId="550731C0">
                 <wp:simplePos x="0" y="0"/>
                 <wp:positionH relativeFrom="page">
-                  <wp:posOffset>4085863</wp:posOffset>
+                  <wp:posOffset>4087258</wp:posOffset>
                 </wp:positionH>
                 <wp:positionV relativeFrom="paragraph">
-                  <wp:posOffset>20143</wp:posOffset>
+                  <wp:posOffset>17535</wp:posOffset>
                 </wp:positionV>
-                <wp:extent cx="3547110" cy="1551008"/>
+                <wp:extent cx="3547110" cy="1553378"/>
                 <wp:effectExtent l="0" t="0" r="0" b="0"/>
                 <wp:wrapNone/>
                 <wp:docPr id="481447276" name="Rectangle 4"/>
@@ -4031,7 +3994,7 @@
                       <wps:spPr>
                         <a:xfrm>
                           <a:off x="0" y="0"/>
-                          <a:ext cx="3547110" cy="1551008"/>
+                          <a:ext cx="3547110" cy="1553378"/>
                         </a:xfrm>
                         <a:prstGeom prst="rect">
                           <a:avLst/>
@@ -4079,7 +4042,7 @@
           </mc:Choice>
           <mc:Fallback>
             <w:pict>
-              <v:rect w14:anchorId="5B804A27" id="Rectangle 4" o:spid="_x0000_s1026" style="position:absolute;margin-left:321.7pt;margin-top:1.6pt;width:279.3pt;height:122.15pt;z-index:-251567105;visibility:visible;mso-wrap-style:square;mso-width-percent:0;mso-height-percent:0;mso-wrap-distance-left:9pt;mso-wrap-distance-top:0;mso-wrap-distance-right:9pt;mso-wrap-distance-bottom:0;mso-position-horizontal:absolute;mso-position-horizontal-relative:page;mso-position-vertical:absolute;mso-position-vertical-relative:text;mso-width-percent:0;mso-height-percent:0;mso-width-relative:margin;mso-height-relative:margin;v-text-anchor:middle" o:gfxdata="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" fillcolor="white [3212]" stroked="f" strokeweight="2pt">
+              <v:rect w14:anchorId="75BF6834" id="Rectangle 4" o:spid="_x0000_s1026" style="position:absolute;margin-left:321.85pt;margin-top:1.4pt;width:279.3pt;height:122.3pt;z-index:-251567105;visibility:visible;mso-wrap-style:square;mso-width-percent:0;mso-height-percent:0;mso-wrap-distance-left:9pt;mso-wrap-distance-top:0;mso-wrap-distance-right:9pt;mso-wrap-distance-bottom:0;mso-position-horizontal:absolute;mso-position-horizontal-relative:page;mso-position-vertical:absolute;mso-position-vertical-relative:text;mso-width-percent:0;mso-height-percent:0;mso-width-relative:margin;mso-height-relative:margin;v-text-anchor:middle" o:gfxdata="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" fillcolor="white [3212]" stroked="f" strokeweight="2pt">
                 <w10:wrap anchorx="page"/>
               </v:rect>
             </w:pict>
@@ -4094,6 +4057,7 @@
           <w:tab w:val="left" w:pos="720"/>
           <w:tab w:val="right" w:pos="5544"/>
         </w:tabs>
+        <w:spacing w:before="60"/>
         <w:jc w:val="center"/>
         <w:rPr>
           <w:bCs/>
@@ -4274,7 +4238,7 @@
           <w:bCs/>
           <w:i w:val="0"/>
         </w:rPr>
-        <w:t>!</w:t>
+        <w:t>.</w:t>
       </w:r>
     </w:p>
     <w:p>
@@ -4427,9 +4391,9 @@
           <w:noProof/>
         </w:rPr>
         <w:drawing>
-          <wp:inline distT="0" distB="0" distL="0" distR="0" wp14:anchorId="302DC94D" wp14:editId="7D60419F">
-            <wp:extent cx="600075" cy="594046"/>
-            <wp:effectExtent l="0" t="0" r="0" b="0"/>
+          <wp:inline distT="0" distB="0" distL="0" distR="0" wp14:anchorId="302DC94D" wp14:editId="3DF5EB4D">
+            <wp:extent cx="502920" cy="504865"/>
+            <wp:effectExtent l="0" t="0" r="5080" b="3175"/>
             <wp:docPr id="2" name="Picture 2" descr="A qr code with a cross&#10;&#10;Description automatically generated"/>
             <wp:cNvGraphicFramePr>
               <a:graphicFrameLocks xmlns:a="http://schemas.openxmlformats.org/drawingml/2006/main" noChangeAspect="1"/>
@@ -4456,7 +4420,7 @@
                   <pic:spPr>
                     <a:xfrm>
                       <a:off x="0" y="0"/>
-                      <a:ext cx="624981" cy="618701"/>
+                      <a:ext cx="502920" cy="504865"/>
                     </a:xfrm>
                     <a:prstGeom prst="rect">
                       <a:avLst/>
@@ -4695,63 +4659,35 @@
           <w:bCs/>
           <w:i w:val="0"/>
         </w:rPr>
-        <w:t>To place an ad in our playbill, i</w:t>
-      </w:r>
-      <w:r>
-        <w:rPr>
-          <w:bCs/>
-          <w:i w:val="0"/>
-        </w:rPr>
-        <w:t xml:space="preserve">nquire </w:t>
-      </w:r>
-      <w:r>
-        <w:rPr>
-          <w:bCs/>
-          <w:i w:val="0"/>
-        </w:rPr>
-        <w:t xml:space="preserve">by </w:t>
-      </w:r>
-      <w:r>
-        <w:rPr>
-          <w:bCs/>
-          <w:i w:val="0"/>
-        </w:rPr>
-        <w:t>April</w:t>
-      </w:r>
-      <w:r>
-        <w:rPr>
-          <w:bCs/>
-          <w:i w:val="0"/>
-        </w:rPr>
-        <w:t xml:space="preserve"> </w:t>
-      </w:r>
-      <w:r>
-        <w:rPr>
-          <w:bCs/>
-          <w:i w:val="0"/>
-        </w:rPr>
-        <w:t>3</w:t>
-      </w:r>
-      <w:r>
-        <w:rPr>
-          <w:bCs/>
-          <w:i w:val="0"/>
-        </w:rPr>
-        <w:t xml:space="preserve"> </w:t>
-      </w:r>
-      <w:r>
-        <w:rPr>
-          <w:bCs/>
-          <w:i w:val="0"/>
-        </w:rPr>
-        <w:t xml:space="preserve">at </w:t>
-      </w:r>
-      <w:r>
-        <w:rPr>
-          <w:b/>
-          <w:i w:val="0"/>
-        </w:rPr>
-        <w:t>ads@rvco.org</w:t>
+        <w:t xml:space="preserve">For information on placing ads in our playbill, go to our website </w:t>
+      </w:r>
+      <w:r>
+        <w:rPr>
+          <w:bCs/>
+          <w:i w:val="0"/>
+        </w:rPr>
+        <w:t>at www.rvco.org/</w:t>
+      </w:r>
+      <w:r>
+        <w:rPr>
+          <w:bCs/>
+          <w:i w:val="0"/>
+        </w:rPr>
+        <w:t>A</w:t>
+      </w:r>
+      <w:r>
+        <w:rPr>
+          <w:bCs/>
+          <w:i w:val="0"/>
+        </w:rPr>
+        <w:t>ds.php</w:t>
+      </w:r>
+      <w:r>
+        <w:rPr>
+          <w:bCs/>
+          <w:i w:val="0"/>
+        </w:rPr>
+        <w:t xml:space="preserve"> or email ads@rvco.org</w:t>
       </w:r>
       <w:r>
         <w:rPr>
@@ -4871,27 +4807,93 @@
         <w:contextualSpacing/>
         <w:jc w:val="center"/>
         <w:rPr>
+          <w:b/>
+          <w:i w:val="0"/>
+        </w:rPr>
+      </w:pPr>
+      <w:r>
+        <w:rPr>
+          <w:b/>
+          <w:i w:val="0"/>
+        </w:rPr>
+        <w:t>200 South Providence Road (PA-Route 252)</w:t>
+      </w:r>
+      <w:r>
+        <w:rPr>
+          <w:b/>
+          <w:i w:val="0"/>
+        </w:rPr>
+        <w:t xml:space="preserve">, </w:t>
+      </w:r>
+      <w:r>
+        <w:rPr>
+          <w:b/>
+          <w:i w:val="0"/>
+        </w:rPr>
+        <w:t>Wallingford, PA 19086</w:t>
+      </w:r>
+    </w:p>
+    <w:p>
+      <w:pPr>
+        <w:jc w:val="center"/>
+        <w:rPr>
+          <w:rFonts w:ascii="Times New Roman" w:eastAsia="Times New Roman" w:hAnsi="Times New Roman"/>
+          <w:sz w:val="12"/>
+          <w:szCs w:val="12"/>
+        </w:rPr>
+      </w:pPr>
+    </w:p>
+    <w:p>
+      <w:pPr>
+        <w:jc w:val="center"/>
+        <w:rPr>
           <w:rStyle w:val="Hyperlink"/>
-          <w:b/>
-          <w:i w:val="0"/>
+          <w:rFonts w:ascii="Times New Roman" w:eastAsia="Times New Roman" w:hAnsi="Times New Roman"/>
           <w:color w:val="auto"/>
+          <w:sz w:val="12"/>
+          <w:szCs w:val="12"/>
           <w:u w:val="none"/>
         </w:rPr>
       </w:pPr>
       <w:r>
         <w:rPr>
-          <w:b/>
-          <w:i w:val="0"/>
-        </w:rPr>
-        <w:t>200 South Providence Road (PA-Route 252)</w:t>
-      </w:r>
-      <w:r>
-        <w:rPr>
-          <w:b/>
-          <w:i w:val="0"/>
-        </w:rPr>
-        <w:br/>
-        <w:t>Wallingford, PA 19086</w:t>
+          <w:rFonts w:ascii="Times New Roman" w:eastAsia="Times New Roman" w:hAnsi="Times New Roman"/>
+          <w:sz w:val="12"/>
+          <w:szCs w:val="12"/>
+        </w:rPr>
+        <w:t>How to Succeed in Business Without Really Trying is presented through special arrangement with Music Theatre International (MTI).</w:t>
+      </w:r>
+      <w:r>
+        <w:rPr>
+          <w:rFonts w:ascii="Times New Roman" w:eastAsia="Times New Roman" w:hAnsi="Times New Roman"/>
+          <w:sz w:val="12"/>
+          <w:szCs w:val="12"/>
+        </w:rPr>
+        <w:t xml:space="preserve"> </w:t>
+      </w:r>
+      <w:r>
+        <w:rPr>
+          <w:rFonts w:ascii="Times New Roman" w:eastAsia="Times New Roman" w:hAnsi="Times New Roman"/>
+          <w:sz w:val="12"/>
+          <w:szCs w:val="12"/>
+        </w:rPr>
+        <w:t>All authorized performance materials are also supplied by MTI.</w:t>
+      </w:r>
+      <w:r>
+        <w:rPr>
+          <w:rFonts w:ascii="Times New Roman" w:eastAsia="Times New Roman" w:hAnsi="Times New Roman"/>
+          <w:sz w:val="12"/>
+          <w:szCs w:val="12"/>
+        </w:rPr>
+        <w:t xml:space="preserve"> </w:t>
+      </w:r>
+      <w:r>
+        <w:rPr>
+          <w:rFonts w:ascii="Times New Roman" w:eastAsia="Times New Roman" w:hAnsi="Times New Roman"/>
+          <w:sz w:val="12"/>
+          <w:szCs w:val="12"/>
+        </w:rPr>
+        <w:t>www.mtishows.com</w:t>
       </w:r>
     </w:p>
     <w:sectPr>
@@ -5353,7 +5355,6 @@
   <w:style w:type="character" w:default="1" w:styleId="DefaultParagraphFont">
     <w:name w:val="Default Paragraph Font"/>
     <w:uiPriority w:val="1"/>
-    <w:semiHidden/>
     <w:unhideWhenUsed/>
   </w:style>
   <w:style w:type="table" w:default="1" w:styleId="TableNormal">

</xml_diff>